<commit_message>
add a linux file
</commit_message>
<xml_diff>
--- a/activeMq/activeMq技术手册.docx
+++ b/activeMq/activeMq技术手册.docx
@@ -1,6 +1,6 @@
 
 <file path=word/document.xml><?xml version="1.0" encoding="utf-8"?>
-<w:document xmlns:wpc="http://schemas.microsoft.com/office/word/2010/wordprocessingCanvas" xmlns:mc="http://schemas.openxmlformats.org/markup-compatibility/2006" xmlns:o="urn:schemas-microsoft-com:office:office" xmlns:r="http://schemas.openxmlformats.org/officeDocument/2006/relationships" xmlns:m="http://schemas.openxmlformats.org/officeDocument/2006/math" xmlns:v="urn:schemas-microsoft-com:vml" xmlns:wp14="http://schemas.microsoft.com/office/word/2010/wordprocessingDrawing" xmlns:wp="http://schemas.openxmlformats.org/drawingml/2006/wordprocessingDrawing" xmlns:w10="urn:schemas-microsoft-com:office:word" xmlns:w="http://schemas.openxmlformats.org/wordprocessingml/2006/main" xmlns:w14="http://schemas.microsoft.com/office/word/2010/wordml" xmlns:w15="http://schemas.microsoft.com/office/word/2012/wordml" xmlns:wpg="http://schemas.microsoft.com/office/word/2010/wordprocessingGroup" xmlns:wpi="http://schemas.microsoft.com/office/word/2010/wordprocessingInk" xmlns:wne="http://schemas.microsoft.com/office/word/2006/wordml" xmlns:wps="http://schemas.microsoft.com/office/word/2010/wordprocessingShape" mc:Ignorable="w14 w15 wp14">
+<w:document xmlns:wpc="http://schemas.microsoft.com/office/word/2010/wordprocessingCanvas" xmlns:cx="http://schemas.microsoft.com/office/drawing/2014/chartex" xmlns:mc="http://schemas.openxmlformats.org/markup-compatibility/2006" xmlns:o="urn:schemas-microsoft-com:office:office" xmlns:r="http://schemas.openxmlformats.org/officeDocument/2006/relationships" xmlns:m="http://schemas.openxmlformats.org/officeDocument/2006/math" xmlns:v="urn:schemas-microsoft-com:vml" xmlns:wp14="http://schemas.microsoft.com/office/word/2010/wordprocessingDrawing" xmlns:wp="http://schemas.openxmlformats.org/drawingml/2006/wordprocessingDrawing" xmlns:w10="urn:schemas-microsoft-com:office:word" xmlns:w="http://schemas.openxmlformats.org/wordprocessingml/2006/main" xmlns:w14="http://schemas.microsoft.com/office/word/2010/wordml" xmlns:w15="http://schemas.microsoft.com/office/word/2012/wordml" xmlns:w16se="http://schemas.microsoft.com/office/word/2015/wordml/symex" xmlns:wpg="http://schemas.microsoft.com/office/word/2010/wordprocessingGroup" xmlns:wpi="http://schemas.microsoft.com/office/word/2010/wordprocessingInk" xmlns:wne="http://schemas.microsoft.com/office/word/2006/wordml" xmlns:wps="http://schemas.microsoft.com/office/word/2010/wordprocessingShape" mc:Ignorable="w14 w15 w16se wp14">
   <w:body>
     <w:p>
       <w:pPr>
@@ -12,7 +12,7 @@
     </w:p>
     <w:tbl>
       <w:tblPr>
-        <w:tblStyle w:val="a4"/>
+        <w:tblStyle w:val="a5"/>
         <w:tblW w:w="0" w:type="auto"/>
         <w:tblLook w:val="04A0" w:firstRow="1" w:lastRow="0" w:firstColumn="1" w:lastColumn="0" w:noHBand="0" w:noVBand="1"/>
       </w:tblPr>
@@ -209,7 +209,7 @@
     </w:p>
     <w:tbl>
       <w:tblPr>
-        <w:tblStyle w:val="a4"/>
+        <w:tblStyle w:val="a5"/>
         <w:tblW w:w="0" w:type="auto"/>
         <w:tblLook w:val="04A0" w:firstRow="1" w:lastRow="0" w:firstColumn="1" w:lastColumn="0" w:noHBand="0" w:noVBand="1"/>
       </w:tblPr>
@@ -258,7 +258,7 @@
     </w:p>
     <w:tbl>
       <w:tblPr>
-        <w:tblStyle w:val="a4"/>
+        <w:tblStyle w:val="a5"/>
         <w:tblW w:w="0" w:type="auto"/>
         <w:tblLook w:val="04A0" w:firstRow="1" w:lastRow="0" w:firstColumn="1" w:lastColumn="0" w:noHBand="0" w:noVBand="1"/>
       </w:tblPr>
@@ -351,7 +351,7 @@
     </w:p>
     <w:tbl>
       <w:tblPr>
-        <w:tblStyle w:val="a4"/>
+        <w:tblStyle w:val="a5"/>
         <w:tblW w:w="0" w:type="auto"/>
         <w:tblLook w:val="04A0" w:firstRow="1" w:lastRow="0" w:firstColumn="1" w:lastColumn="0" w:noHBand="0" w:noVBand="1"/>
       </w:tblPr>
@@ -439,7 +439,7 @@
     </w:p>
     <w:tbl>
       <w:tblPr>
-        <w:tblStyle w:val="a4"/>
+        <w:tblStyle w:val="a5"/>
         <w:tblW w:w="0" w:type="auto"/>
         <w:tblLook w:val="04A0" w:firstRow="1" w:lastRow="0" w:firstColumn="1" w:lastColumn="0" w:noHBand="0" w:noVBand="1"/>
       </w:tblPr>
@@ -579,7 +579,7 @@
     <w:p/>
     <w:tbl>
       <w:tblPr>
-        <w:tblStyle w:val="a4"/>
+        <w:tblStyle w:val="a5"/>
         <w:tblW w:w="0" w:type="auto"/>
         <w:tblLook w:val="04A0" w:firstRow="1" w:lastRow="0" w:firstColumn="1" w:lastColumn="0" w:noHBand="0" w:noVBand="1"/>
       </w:tblPr>
@@ -872,7 +872,7 @@
     </w:p>
     <w:tbl>
       <w:tblPr>
-        <w:tblStyle w:val="a4"/>
+        <w:tblStyle w:val="a5"/>
         <w:tblW w:w="0" w:type="auto"/>
         <w:tblLook w:val="04A0" w:firstRow="1" w:lastRow="0" w:firstColumn="1" w:lastColumn="0" w:noHBand="0" w:noVBand="1"/>
       </w:tblPr>
@@ -955,7 +955,7 @@
     </w:p>
     <w:tbl>
       <w:tblPr>
-        <w:tblStyle w:val="a4"/>
+        <w:tblStyle w:val="a5"/>
         <w:tblW w:w="0" w:type="auto"/>
         <w:tblLook w:val="04A0" w:firstRow="1" w:lastRow="0" w:firstColumn="1" w:lastColumn="0" w:noHBand="0" w:noVBand="1"/>
       </w:tblPr>
@@ -1082,7 +1082,7 @@
     </w:p>
     <w:tbl>
       <w:tblPr>
-        <w:tblStyle w:val="a4"/>
+        <w:tblStyle w:val="a5"/>
         <w:tblW w:w="0" w:type="auto"/>
         <w:tblLook w:val="04A0" w:firstRow="1" w:lastRow="0" w:firstColumn="1" w:lastColumn="0" w:noHBand="0" w:noVBand="1"/>
       </w:tblPr>
@@ -1434,7 +1434,7 @@
     </w:p>
     <w:tbl>
       <w:tblPr>
-        <w:tblStyle w:val="a4"/>
+        <w:tblStyle w:val="a5"/>
         <w:tblW w:w="0" w:type="auto"/>
         <w:tblLook w:val="04A0" w:firstRow="1" w:lastRow="0" w:firstColumn="1" w:lastColumn="0" w:noHBand="0" w:noVBand="1"/>
       </w:tblPr>
@@ -1643,7 +1643,7 @@
     </w:p>
     <w:tbl>
       <w:tblPr>
-        <w:tblStyle w:val="a4"/>
+        <w:tblStyle w:val="a5"/>
         <w:tblW w:w="0" w:type="auto"/>
         <w:tblLook w:val="04A0" w:firstRow="1" w:lastRow="0" w:firstColumn="1" w:lastColumn="0" w:noHBand="0" w:noVBand="1"/>
       </w:tblPr>
@@ -1793,7 +1793,7 @@
     </w:p>
     <w:tbl>
       <w:tblPr>
-        <w:tblStyle w:val="a4"/>
+        <w:tblStyle w:val="a5"/>
         <w:tblW w:w="0" w:type="auto"/>
         <w:tblLook w:val="04A0" w:firstRow="1" w:lastRow="0" w:firstColumn="1" w:lastColumn="0" w:noHBand="0" w:noVBand="1"/>
       </w:tblPr>
@@ -1927,7 +1927,7 @@
     </w:p>
     <w:tbl>
       <w:tblPr>
-        <w:tblStyle w:val="a4"/>
+        <w:tblStyle w:val="a5"/>
         <w:tblW w:w="0" w:type="auto"/>
         <w:tblLook w:val="04A0" w:firstRow="1" w:lastRow="0" w:firstColumn="1" w:lastColumn="0" w:noHBand="0" w:noVBand="1"/>
       </w:tblPr>
@@ -2094,7 +2094,7 @@
     </w:p>
     <w:tbl>
       <w:tblPr>
-        <w:tblStyle w:val="a4"/>
+        <w:tblStyle w:val="a5"/>
         <w:tblW w:w="0" w:type="auto"/>
         <w:tblLook w:val="04A0" w:firstRow="1" w:lastRow="0" w:firstColumn="1" w:lastColumn="0" w:noHBand="0" w:noVBand="1"/>
       </w:tblPr>
@@ -2149,12 +2149,6 @@
                 <w:rFonts w:hint="eastAsia"/>
               </w:rPr>
               <w:tab/>
-            </w:r>
-            <w:bookmarkStart w:id="0" w:name="_GoBack"/>
-            <w:r>
-              <w:rPr>
-                <w:rFonts w:hint="eastAsia"/>
-              </w:rPr>
               <w:t xml:space="preserve">// </w:t>
             </w:r>
             <w:r>
@@ -2191,7 +2185,6 @@
               <w:t>System.out.println(text);</w:t>
             </w:r>
           </w:p>
-          <w:bookmarkEnd w:id="0"/>
           <w:p>
             <w:r>
               <w:tab/>
@@ -2206,8 +2199,13 @@
         </w:tc>
       </w:tr>
     </w:tbl>
-    <w:p/>
-    <w:p/>
+    <w:p>
+      <w:pPr>
+        <w:rPr>
+          <w:rFonts w:hint="eastAsia"/>
+        </w:rPr>
+      </w:pPr>
+    </w:p>
     <w:p>
       <w:r>
         <w:t>配置</w:t>
@@ -2233,7 +2231,7 @@
     </w:p>
     <w:tbl>
       <w:tblPr>
-        <w:tblStyle w:val="a4"/>
+        <w:tblStyle w:val="a5"/>
         <w:tblW w:w="0" w:type="auto"/>
         <w:tblLook w:val="04A0" w:firstRow="1" w:lastRow="0" w:firstColumn="1" w:lastColumn="0" w:noHBand="0" w:noVBand="1"/>
       </w:tblPr>
@@ -2248,6 +2246,221 @@
           <w:p>
             <w:r>
               <w:tab/>
+            </w:r>
+            <w:r>
+              <w:rPr>
+                <w:rFonts w:hint="eastAsia"/>
+              </w:rPr>
+              <w:t>&lt;!-- jsm</w:t>
+            </w:r>
+            <w:r>
+              <w:rPr>
+                <w:rFonts w:hint="eastAsia"/>
+              </w:rPr>
+              <w:t>消息工厂</w:t>
+            </w:r>
+            <w:r>
+              <w:rPr>
+                <w:rFonts w:hint="eastAsia"/>
+              </w:rPr>
+              <w:t xml:space="preserve"> --&gt;</w:t>
+            </w:r>
+          </w:p>
+          <w:p>
+            <w:pPr>
+              <w:ind w:firstLineChars="150" w:firstLine="360"/>
+            </w:pPr>
+            <w:r>
+              <w:t>&lt;bean id="targetConnectionFactory" class="org.apache.activemq.ActiveMQConnectionFactory"&gt;</w:t>
+            </w:r>
+          </w:p>
+          <w:p>
+            <w:r>
+              <w:tab/>
+            </w:r>
+            <w:r>
+              <w:tab/>
+              <w:t>&lt;property name="brokerURL" value="tcp://localhost:61616" /&gt;</w:t>
+            </w:r>
+          </w:p>
+          <w:p>
+            <w:r>
+              <w:tab/>
+              <w:t>&lt;/bean&gt;</w:t>
+            </w:r>
+          </w:p>
+          <w:p>
+            <w:r>
+              <w:tab/>
+              <w:t>&lt;bean id="connectionFactory"</w:t>
+            </w:r>
+          </w:p>
+          <w:p>
+            <w:r>
+              <w:tab/>
+            </w:r>
+            <w:r>
+              <w:tab/>
+              <w:t>class="org.springframework.jms.connection.SingleConnectionFactory"&gt;</w:t>
+            </w:r>
+          </w:p>
+          <w:p>
+            <w:r>
+              <w:rPr>
+                <w:rFonts w:hint="eastAsia"/>
+              </w:rPr>
+              <w:tab/>
+            </w:r>
+            <w:r>
+              <w:rPr>
+                <w:rFonts w:hint="eastAsia"/>
+              </w:rPr>
+              <w:tab/>
+              <w:t>&lt;!--</w:t>
+            </w:r>
+            <w:r>
+              <w:rPr>
+                <w:rFonts w:hint="eastAsia"/>
+              </w:rPr>
+              <w:t>产生</w:t>
+            </w:r>
+            <w:r>
+              <w:rPr>
+                <w:rFonts w:hint="eastAsia"/>
+              </w:rPr>
+              <w:t>JMS Connection</w:t>
+            </w:r>
+            <w:r>
+              <w:rPr>
+                <w:rFonts w:hint="eastAsia"/>
+              </w:rPr>
+              <w:t>的</w:t>
+            </w:r>
+            <w:r>
+              <w:rPr>
+                <w:rFonts w:hint="eastAsia"/>
+              </w:rPr>
+              <w:t>ConnectionFactory --&gt;</w:t>
+            </w:r>
+          </w:p>
+          <w:p>
+            <w:r>
+              <w:tab/>
+            </w:r>
+            <w:r>
+              <w:tab/>
+              <w:t>&lt;property name="targetConnectionFactory" ref="targetConnectionFactory" /&gt;</w:t>
+            </w:r>
+          </w:p>
+          <w:p>
+            <w:r>
+              <w:tab/>
+              <w:t>&lt;/bean&gt;</w:t>
+            </w:r>
+          </w:p>
+          <w:p>
+            <w:r>
+              <w:t xml:space="preserve">    </w:t>
+            </w:r>
+          </w:p>
+          <w:p>
+            <w:r>
+              <w:t xml:space="preserve">    </w:t>
+            </w:r>
+            <w:r>
+              <w:rPr>
+                <w:rFonts w:hint="eastAsia"/>
+              </w:rPr>
+              <w:t xml:space="preserve">&lt;!-- </w:t>
+            </w:r>
+            <w:r>
+              <w:rPr>
+                <w:rFonts w:hint="eastAsia"/>
+              </w:rPr>
+              <w:t>执行消息任务的模板</w:t>
+            </w:r>
+            <w:r>
+              <w:rPr>
+                <w:rFonts w:hint="eastAsia"/>
+              </w:rPr>
+              <w:t xml:space="preserve"> --&gt;</w:t>
+            </w:r>
+          </w:p>
+          <w:p>
+            <w:pPr>
+              <w:ind w:firstLineChars="150" w:firstLine="360"/>
+            </w:pPr>
+            <w:r>
+              <w:t>&lt;bean id="jmsTemplate" class="org.springframework.jms.core.JmsTemplate"&gt;</w:t>
+            </w:r>
+          </w:p>
+          <w:p>
+            <w:r>
+              <w:tab/>
+            </w:r>
+            <w:r>
+              <w:tab/>
+              <w:t>&lt;property name="connectionFactory" ref="connectionFactory" /&gt;</w:t>
+            </w:r>
+          </w:p>
+          <w:p>
+            <w:r>
+              <w:tab/>
+              <w:t>&lt;/bean&gt;</w:t>
+            </w:r>
+          </w:p>
+          <w:p>
+            <w:r>
+              <w:tab/>
+              <w:t>&lt;bean id="queueDestination" class="org.apache.activemq.command.ActiveMQQueue"&gt;</w:t>
+            </w:r>
+          </w:p>
+          <w:p>
+            <w:r>
+              <w:tab/>
+            </w:r>
+            <w:r>
+              <w:tab/>
+              <w:t>&lt;constructor-arg value="queue" /&gt;</w:t>
+            </w:r>
+          </w:p>
+          <w:p>
+            <w:r>
+              <w:tab/>
+              <w:t>&lt;/bean&gt;</w:t>
+            </w:r>
+          </w:p>
+          <w:p>
+            <w:r>
+              <w:tab/>
+              <w:t>&lt;bean id="topicDestination" class="org.apache.activemq.command.ActiveMQTopic"&gt;</w:t>
+            </w:r>
+          </w:p>
+          <w:p>
+            <w:r>
+              <w:tab/>
+            </w:r>
+            <w:r>
+              <w:tab/>
+              <w:t>&lt;constructor-arg value="topic" /&gt;</w:t>
+            </w:r>
+          </w:p>
+          <w:p>
+            <w:r>
+              <w:tab/>
+              <w:t>&lt;/bean&gt;</w:t>
+            </w:r>
+          </w:p>
+          <w:p>
+            <w:r>
+              <w:t xml:space="preserve">    </w:t>
+            </w:r>
+          </w:p>
+          <w:p>
+            <w:pPr>
+              <w:ind w:firstLineChars="200" w:firstLine="480"/>
+            </w:pPr>
+            <w:r>
               <w:t>&lt;bean id="myMessageListener" class="MyMessageListener"/&gt;</w:t>
             </w:r>
           </w:p>
@@ -2257,8 +2470,19 @@
                 <w:rFonts w:hint="eastAsia"/>
               </w:rPr>
               <w:tab/>
-              <w:t xml:space="preserve">&lt;!-- </w:t>
-            </w:r>
+              <w:t>&lt;!</w:t>
+            </w:r>
+            <w:r>
+              <w:t>—</w:t>
+            </w:r>
+            <w:r>
+              <w:rPr>
+                <w:rFonts w:hint="eastAsia"/>
+              </w:rPr>
+              <w:t>队列</w:t>
+            </w:r>
+            <w:bookmarkStart w:id="0" w:name="_GoBack"/>
+            <w:bookmarkEnd w:id="0"/>
             <w:r>
               <w:rPr>
                 <w:rFonts w:hint="eastAsia"/>
@@ -2392,8 +2616,13 @@
         </w:tc>
       </w:tr>
     </w:tbl>
-    <w:p/>
-    <w:p/>
+    <w:p>
+      <w:pPr>
+        <w:rPr>
+          <w:rFonts w:hint="eastAsia"/>
+        </w:rPr>
+      </w:pPr>
+    </w:p>
     <w:sectPr>
       <w:pgSz w:w="11906" w:h="16838"/>
       <w:pgMar w:top="1440" w:right="425" w:bottom="1440" w:left="425" w:header="851" w:footer="992" w:gutter="0"/>
@@ -2405,7 +2634,7 @@
 </file>
 
 <file path=word/endnotes.xml><?xml version="1.0" encoding="utf-8"?>
-<w:endnotes xmlns:wpc="http://schemas.microsoft.com/office/word/2010/wordprocessingCanvas" xmlns:mc="http://schemas.openxmlformats.org/markup-compatibility/2006" xmlns:o="urn:schemas-microsoft-com:office:office" xmlns:r="http://schemas.openxmlformats.org/officeDocument/2006/relationships" xmlns:m="http://schemas.openxmlformats.org/officeDocument/2006/math" xmlns:v="urn:schemas-microsoft-com:vml" xmlns:wp14="http://schemas.microsoft.com/office/word/2010/wordprocessingDrawing" xmlns:wp="http://schemas.openxmlformats.org/drawingml/2006/wordprocessingDrawing" xmlns:w10="urn:schemas-microsoft-com:office:word" xmlns:w="http://schemas.openxmlformats.org/wordprocessingml/2006/main" xmlns:w14="http://schemas.microsoft.com/office/word/2010/wordml" xmlns:w15="http://schemas.microsoft.com/office/word/2012/wordml" xmlns:wpg="http://schemas.microsoft.com/office/word/2010/wordprocessingGroup" xmlns:wpi="http://schemas.microsoft.com/office/word/2010/wordprocessingInk" xmlns:wne="http://schemas.microsoft.com/office/word/2006/wordml" xmlns:wps="http://schemas.microsoft.com/office/word/2010/wordprocessingShape" mc:Ignorable="w14 w15 wp14">
+<w:endnotes xmlns:wpc="http://schemas.microsoft.com/office/word/2010/wordprocessingCanvas" xmlns:cx="http://schemas.microsoft.com/office/drawing/2014/chartex" xmlns:mc="http://schemas.openxmlformats.org/markup-compatibility/2006" xmlns:o="urn:schemas-microsoft-com:office:office" xmlns:r="http://schemas.openxmlformats.org/officeDocument/2006/relationships" xmlns:m="http://schemas.openxmlformats.org/officeDocument/2006/math" xmlns:v="urn:schemas-microsoft-com:vml" xmlns:wp14="http://schemas.microsoft.com/office/word/2010/wordprocessingDrawing" xmlns:wp="http://schemas.openxmlformats.org/drawingml/2006/wordprocessingDrawing" xmlns:w10="urn:schemas-microsoft-com:office:word" xmlns:w="http://schemas.openxmlformats.org/wordprocessingml/2006/main" xmlns:w14="http://schemas.microsoft.com/office/word/2010/wordml" xmlns:w15="http://schemas.microsoft.com/office/word/2012/wordml" xmlns:w16se="http://schemas.microsoft.com/office/word/2015/wordml/symex" xmlns:wpg="http://schemas.microsoft.com/office/word/2010/wordprocessingGroup" xmlns:wpi="http://schemas.microsoft.com/office/word/2010/wordprocessingInk" xmlns:wne="http://schemas.microsoft.com/office/word/2006/wordml" xmlns:wps="http://schemas.microsoft.com/office/word/2010/wordprocessingShape" mc:Ignorable="w14 w15 w16se wp14">
   <w:endnote w:type="separator" w:id="-1">
     <w:p>
       <w:r>
@@ -2424,7 +2653,7 @@
 </file>
 
 <file path=word/footnotes.xml><?xml version="1.0" encoding="utf-8"?>
-<w:footnotes xmlns:wpc="http://schemas.microsoft.com/office/word/2010/wordprocessingCanvas" xmlns:mc="http://schemas.openxmlformats.org/markup-compatibility/2006" xmlns:o="urn:schemas-microsoft-com:office:office" xmlns:r="http://schemas.openxmlformats.org/officeDocument/2006/relationships" xmlns:m="http://schemas.openxmlformats.org/officeDocument/2006/math" xmlns:v="urn:schemas-microsoft-com:vml" xmlns:wp14="http://schemas.microsoft.com/office/word/2010/wordprocessingDrawing" xmlns:wp="http://schemas.openxmlformats.org/drawingml/2006/wordprocessingDrawing" xmlns:w10="urn:schemas-microsoft-com:office:word" xmlns:w="http://schemas.openxmlformats.org/wordprocessingml/2006/main" xmlns:w14="http://schemas.microsoft.com/office/word/2010/wordml" xmlns:w15="http://schemas.microsoft.com/office/word/2012/wordml" xmlns:wpg="http://schemas.microsoft.com/office/word/2010/wordprocessingGroup" xmlns:wpi="http://schemas.microsoft.com/office/word/2010/wordprocessingInk" xmlns:wne="http://schemas.microsoft.com/office/word/2006/wordml" xmlns:wps="http://schemas.microsoft.com/office/word/2010/wordprocessingShape" mc:Ignorable="w14 w15 wp14">
+<w:footnotes xmlns:wpc="http://schemas.microsoft.com/office/word/2010/wordprocessingCanvas" xmlns:cx="http://schemas.microsoft.com/office/drawing/2014/chartex" xmlns:mc="http://schemas.openxmlformats.org/markup-compatibility/2006" xmlns:o="urn:schemas-microsoft-com:office:office" xmlns:r="http://schemas.openxmlformats.org/officeDocument/2006/relationships" xmlns:m="http://schemas.openxmlformats.org/officeDocument/2006/math" xmlns:v="urn:schemas-microsoft-com:vml" xmlns:wp14="http://schemas.microsoft.com/office/word/2010/wordprocessingDrawing" xmlns:wp="http://schemas.openxmlformats.org/drawingml/2006/wordprocessingDrawing" xmlns:w10="urn:schemas-microsoft-com:office:word" xmlns:w="http://schemas.openxmlformats.org/wordprocessingml/2006/main" xmlns:w14="http://schemas.microsoft.com/office/word/2010/wordml" xmlns:w15="http://schemas.microsoft.com/office/word/2012/wordml" xmlns:w16se="http://schemas.microsoft.com/office/word/2015/wordml/symex" xmlns:wpg="http://schemas.microsoft.com/office/word/2010/wordprocessingGroup" xmlns:wpi="http://schemas.microsoft.com/office/word/2010/wordprocessingInk" xmlns:wne="http://schemas.microsoft.com/office/word/2006/wordml" xmlns:wps="http://schemas.microsoft.com/office/word/2010/wordprocessingShape" mc:Ignorable="w14 w15 w16se wp14">
   <w:footnote w:type="separator" w:id="-1">
     <w:p>
       <w:r>
@@ -2443,7 +2672,7 @@
 </file>
 
 <file path=word/styles.xml><?xml version="1.0" encoding="utf-8"?>
-<w:styles xmlns:mc="http://schemas.openxmlformats.org/markup-compatibility/2006" xmlns:r="http://schemas.openxmlformats.org/officeDocument/2006/relationships" xmlns:w="http://schemas.openxmlformats.org/wordprocessingml/2006/main" xmlns:w14="http://schemas.microsoft.com/office/word/2010/wordml" xmlns:w15="http://schemas.microsoft.com/office/word/2012/wordml" mc:Ignorable="w14 w15">
+<w:styles xmlns:mc="http://schemas.openxmlformats.org/markup-compatibility/2006" xmlns:r="http://schemas.openxmlformats.org/officeDocument/2006/relationships" xmlns:w="http://schemas.openxmlformats.org/wordprocessingml/2006/main" xmlns:w14="http://schemas.microsoft.com/office/word/2010/wordml" xmlns:w15="http://schemas.microsoft.com/office/word/2012/wordml" xmlns:w16se="http://schemas.microsoft.com/office/word/2015/wordml/symex" mc:Ignorable="w14 w15 w16se">
   <w:docDefaults>
     <w:rPrDefault>
       <w:rPr>
@@ -2846,7 +3075,7 @@
     <w:name w:val="heading 1"/>
     <w:basedOn w:val="a"/>
     <w:next w:val="a"/>
-    <w:link w:val="1Char"/>
+    <w:link w:val="10"/>
     <w:uiPriority w:val="9"/>
     <w:qFormat/>
     <w:rsid w:val="003B42E1"/>
@@ -2868,7 +3097,7 @@
     <w:name w:val="heading 3"/>
     <w:basedOn w:val="a"/>
     <w:next w:val="a"/>
-    <w:link w:val="3Char"/>
+    <w:link w:val="30"/>
     <w:uiPriority w:val="9"/>
     <w:semiHidden/>
     <w:unhideWhenUsed/>
@@ -2914,8 +3143,8 @@
     <w:semiHidden/>
     <w:unhideWhenUsed/>
   </w:style>
-  <w:style w:type="character" w:customStyle="1" w:styleId="1Char">
-    <w:name w:val="标题 1 Char"/>
+  <w:style w:type="character" w:customStyle="1" w:styleId="10">
+    <w:name w:val="标题 1 字符"/>
     <w:basedOn w:val="a0"/>
     <w:link w:val="1"/>
     <w:uiPriority w:val="9"/>
@@ -2933,7 +3162,7 @@
     <w:name w:val="Title"/>
     <w:basedOn w:val="a"/>
     <w:next w:val="a"/>
-    <w:link w:val="Char"/>
+    <w:link w:val="a4"/>
     <w:uiPriority w:val="10"/>
     <w:qFormat/>
     <w:rsid w:val="003B42E1"/>
@@ -2950,8 +3179,8 @@
       <w:szCs w:val="32"/>
     </w:rPr>
   </w:style>
-  <w:style w:type="character" w:customStyle="1" w:styleId="Char">
-    <w:name w:val="标题 Char"/>
+  <w:style w:type="character" w:customStyle="1" w:styleId="a4">
+    <w:name w:val="标题 字符"/>
     <w:basedOn w:val="a0"/>
     <w:link w:val="a3"/>
     <w:uiPriority w:val="10"/>
@@ -2964,7 +3193,7 @@
       <w:szCs w:val="32"/>
     </w:rPr>
   </w:style>
-  <w:style w:type="table" w:styleId="a4">
+  <w:style w:type="table" w:styleId="a5">
     <w:name w:val="Table Grid"/>
     <w:basedOn w:val="a1"/>
     <w:uiPriority w:val="59"/>
@@ -2980,10 +3209,10 @@
       </w:tblBorders>
     </w:tblPr>
   </w:style>
-  <w:style w:type="paragraph" w:styleId="a5">
+  <w:style w:type="paragraph" w:styleId="a6">
     <w:name w:val="header"/>
     <w:basedOn w:val="a"/>
-    <w:link w:val="Char0"/>
+    <w:link w:val="a7"/>
     <w:uiPriority w:val="99"/>
     <w:unhideWhenUsed/>
     <w:rsid w:val="00D4224E"/>
@@ -3003,10 +3232,10 @@
       <w:szCs w:val="18"/>
     </w:rPr>
   </w:style>
-  <w:style w:type="character" w:customStyle="1" w:styleId="Char0">
-    <w:name w:val="页眉 Char"/>
+  <w:style w:type="character" w:customStyle="1" w:styleId="a7">
+    <w:name w:val="页眉 字符"/>
     <w:basedOn w:val="a0"/>
-    <w:link w:val="a5"/>
+    <w:link w:val="a6"/>
     <w:uiPriority w:val="99"/>
     <w:rsid w:val="00D4224E"/>
     <w:rPr>
@@ -3015,10 +3244,10 @@
       <w:szCs w:val="18"/>
     </w:rPr>
   </w:style>
-  <w:style w:type="paragraph" w:styleId="a6">
+  <w:style w:type="paragraph" w:styleId="a8">
     <w:name w:val="footer"/>
     <w:basedOn w:val="a"/>
-    <w:link w:val="Char1"/>
+    <w:link w:val="a9"/>
     <w:uiPriority w:val="99"/>
     <w:unhideWhenUsed/>
     <w:rsid w:val="00D4224E"/>
@@ -3035,10 +3264,10 @@
       <w:szCs w:val="18"/>
     </w:rPr>
   </w:style>
-  <w:style w:type="character" w:customStyle="1" w:styleId="Char1">
-    <w:name w:val="页脚 Char"/>
+  <w:style w:type="character" w:customStyle="1" w:styleId="a9">
+    <w:name w:val="页脚 字符"/>
     <w:basedOn w:val="a0"/>
-    <w:link w:val="a6"/>
+    <w:link w:val="a8"/>
     <w:uiPriority w:val="99"/>
     <w:rsid w:val="00D4224E"/>
     <w:rPr>
@@ -3047,8 +3276,8 @@
       <w:szCs w:val="18"/>
     </w:rPr>
   </w:style>
-  <w:style w:type="character" w:customStyle="1" w:styleId="3Char">
-    <w:name w:val="标题 3 Char"/>
+  <w:style w:type="character" w:customStyle="1" w:styleId="30">
+    <w:name w:val="标题 3 字符"/>
     <w:basedOn w:val="a0"/>
     <w:link w:val="3"/>
     <w:uiPriority w:val="9"/>

</xml_diff>